<commit_message>
2. Restructuración y nueva version de la memoria
</commit_message>
<xml_diff>
--- a/documentacion/MemoriaTFM.docx
+++ b/documentacion/MemoriaTFM.docx
@@ -7445,6 +7445,30 @@
         </w:rPr>
         <w:t>encia general</w:t>
       </w:r>
+      <w:r>
+        <w:rPr>
+          <w:highlight w:val="yellow"/>
+        </w:rPr>
+        <w:t xml:space="preserve">. Hablar tanto de </w:t>
+      </w:r>
+      <w:r>
+        <w:rPr>
+          <w:highlight w:val="yellow"/>
+        </w:rPr>
+        <w:t>Zookepeer</w:t>
+      </w:r>
+      <w:r>
+        <w:rPr>
+          <w:highlight w:val="yellow"/>
+        </w:rPr>
+        <w:t xml:space="preserve"> como de los </w:t>
+      </w:r>
+      <w:r>
+        <w:rPr>
+          <w:highlight w:val="yellow"/>
+        </w:rPr>
+        <w:t>brokers</w:t>
+      </w:r>
     </w:p>
     <w:p>
       <w:pPr>
@@ -10123,7 +10147,77 @@
           <w:szCs w:val="24"/>
           <w:lang w:val="es-ES"/>
         </w:rPr>
-        <w:t>Están enumerados en base al orden en que deben ejecutarse</w:t>
+        <w:t>Los scripts están enumerados</w:t>
+      </w:r>
+      <w:r>
+        <w:rPr>
+          <w:rFonts w:ascii="Times New Roman" w:hAnsi="Times New Roman" w:eastAsia="Times New Roman" w:cs="Times New Roman"/>
+          <w:noProof w:val="0"/>
+          <w:sz w:val="24"/>
+          <w:szCs w:val="24"/>
+          <w:lang w:val="es-ES"/>
+        </w:rPr>
+        <w:t xml:space="preserve"> en base al orden en que deben ejecutarse</w:t>
+      </w:r>
+      <w:r>
+        <w:rPr>
+          <w:rFonts w:ascii="Times New Roman" w:hAnsi="Times New Roman" w:eastAsia="Times New Roman" w:cs="Times New Roman"/>
+          <w:noProof w:val="0"/>
+          <w:sz w:val="24"/>
+          <w:szCs w:val="24"/>
+          <w:lang w:val="es-ES"/>
+        </w:rPr>
+        <w:t xml:space="preserve">. </w:t>
+      </w:r>
+      <w:r>
+        <w:rPr>
+          <w:rFonts w:ascii="Times New Roman" w:hAnsi="Times New Roman" w:eastAsia="Times New Roman" w:cs="Times New Roman"/>
+          <w:noProof w:val="0"/>
+          <w:sz w:val="24"/>
+          <w:szCs w:val="24"/>
+          <w:lang w:val="es-ES"/>
+        </w:rPr>
+        <w:t xml:space="preserve">Existe un archivo README.md que detalla los scripts y la forma de ejecutarlo. </w:t>
+      </w:r>
+      <w:r>
+        <w:rPr>
+          <w:rFonts w:ascii="Times New Roman" w:hAnsi="Times New Roman" w:eastAsia="Times New Roman" w:cs="Times New Roman"/>
+          <w:noProof w:val="0"/>
+          <w:sz w:val="24"/>
+          <w:szCs w:val="24"/>
+          <w:lang w:val="es-ES"/>
+        </w:rPr>
+        <w:t xml:space="preserve">Dentro de la carpeta </w:t>
+      </w:r>
+      <w:r>
+        <w:rPr>
+          <w:rFonts w:ascii="Times New Roman" w:hAnsi="Times New Roman" w:eastAsia="Times New Roman" w:cs="Times New Roman"/>
+          <w:noProof w:val="0"/>
+          <w:sz w:val="24"/>
+          <w:szCs w:val="24"/>
+          <w:lang w:val="es-ES"/>
+        </w:rPr>
+        <w:t>raiz</w:t>
+      </w:r>
+      <w:r>
+        <w:rPr>
+          <w:rFonts w:ascii="Times New Roman" w:hAnsi="Times New Roman" w:eastAsia="Times New Roman" w:cs="Times New Roman"/>
+          <w:noProof w:val="0"/>
+          <w:sz w:val="24"/>
+          <w:szCs w:val="24"/>
+          <w:lang w:val="es-ES"/>
+        </w:rPr>
+        <w:t xml:space="preserve"> encontramos l</w:t>
+      </w:r>
+      <w:r>
+        <w:rPr>
+          <w:rFonts w:ascii="Times New Roman" w:hAnsi="Times New Roman" w:eastAsia="Times New Roman" w:cs="Times New Roman"/>
+          <w:noProof w:val="0"/>
+          <w:sz w:val="24"/>
+          <w:szCs w:val="24"/>
+          <w:lang w:val="es-ES"/>
+        </w:rPr>
+        <w:t>as siguientes subcarpetas:</w:t>
       </w:r>
     </w:p>
     <w:p>
@@ -10175,6 +10269,26 @@
         </w:rPr>
         <w:t>"</w:t>
       </w:r>
+      <w:r>
+        <w:rPr>
+          <w:rFonts w:ascii="Times New Roman" w:hAnsi="Times New Roman" w:eastAsia="Times New Roman" w:cs="Times New Roman"/>
+          <w:noProof w:val="0"/>
+          <w:sz w:val="24"/>
+          <w:szCs w:val="24"/>
+          <w:lang w:val="es-ES"/>
+        </w:rPr>
+        <w:t>. C</w:t>
+      </w:r>
+      <w:r>
+        <w:rPr>
+          <w:rFonts w:ascii="Times New Roman" w:hAnsi="Times New Roman" w:eastAsia="Times New Roman" w:cs="Times New Roman"/>
+          <w:noProof w:val="0"/>
+          <w:sz w:val="24"/>
+          <w:szCs w:val="24"/>
+          <w:lang w:val="es-ES"/>
+        </w:rPr>
+        <w:t>ontiene todo el código en Scala estructurado según la herramienta de construcción SBT.</w:t>
+      </w:r>
     </w:p>
     <w:p>
       <w:pPr>
@@ -10203,7 +10317,67 @@
           <w:szCs w:val="24"/>
           <w:lang w:val="es-ES"/>
         </w:rPr>
-        <w:t>“project”</w:t>
+        <w:t>“</w:t>
+      </w:r>
+      <w:r>
+        <w:rPr>
+          <w:rFonts w:ascii="Times New Roman" w:hAnsi="Times New Roman" w:eastAsia="Times New Roman" w:cs="Times New Roman"/>
+          <w:noProof w:val="0"/>
+          <w:sz w:val="24"/>
+          <w:szCs w:val="24"/>
+          <w:lang w:val="es-ES"/>
+        </w:rPr>
+        <w:t>project</w:t>
+      </w:r>
+      <w:r>
+        <w:rPr>
+          <w:rFonts w:ascii="Times New Roman" w:hAnsi="Times New Roman" w:eastAsia="Times New Roman" w:cs="Times New Roman"/>
+          <w:noProof w:val="0"/>
+          <w:sz w:val="24"/>
+          <w:szCs w:val="24"/>
+          <w:lang w:val="es-ES"/>
+        </w:rPr>
+        <w:t>”</w:t>
+      </w:r>
+      <w:r>
+        <w:rPr>
+          <w:rFonts w:ascii="Times New Roman" w:hAnsi="Times New Roman" w:eastAsia="Times New Roman" w:cs="Times New Roman"/>
+          <w:noProof w:val="0"/>
+          <w:sz w:val="24"/>
+          <w:szCs w:val="24"/>
+          <w:lang w:val="es-ES"/>
+        </w:rPr>
+        <w:t>. Contiene los archivos con las referencias a las dependencias del código que usa SBT para compilar y construir los artefactos de los distintos proyectos</w:t>
+      </w:r>
+      <w:r>
+        <w:rPr>
+          <w:rFonts w:ascii="Times New Roman" w:hAnsi="Times New Roman" w:eastAsia="Times New Roman" w:cs="Times New Roman"/>
+          <w:noProof w:val="0"/>
+          <w:sz w:val="24"/>
+          <w:szCs w:val="24"/>
+          <w:lang w:val="es-ES"/>
+        </w:rPr>
+        <w:t xml:space="preserve">, así como los </w:t>
+      </w:r>
+      <w:r>
+        <w:rPr>
+          <w:rFonts w:ascii="Times New Roman" w:hAnsi="Times New Roman" w:eastAsia="Times New Roman" w:cs="Times New Roman"/>
+          <w:noProof w:val="0"/>
+          <w:sz w:val="24"/>
+          <w:szCs w:val="24"/>
+          <w:lang w:val="es-ES"/>
+        </w:rPr>
+        <w:t>plugins</w:t>
+      </w:r>
+      <w:r>
+        <w:rPr>
+          <w:rFonts w:ascii="Times New Roman" w:hAnsi="Times New Roman" w:eastAsia="Times New Roman" w:cs="Times New Roman"/>
+          <w:noProof w:val="0"/>
+          <w:sz w:val="24"/>
+          <w:szCs w:val="24"/>
+          <w:lang w:val="es-ES"/>
+        </w:rPr>
+        <w:t xml:space="preserve"> que necesita SBT para construir los artefactos.</w:t>
       </w:r>
     </w:p>
     <w:p>
@@ -10243,17 +10417,37 @@
           <w:szCs w:val="24"/>
           <w:lang w:val="es-ES"/>
         </w:rPr>
-        <w:t>sandbox</w:t>
-      </w:r>
-      <w:r>
-        <w:rPr>
-          <w:rFonts w:ascii="Times New Roman" w:hAnsi="Times New Roman" w:eastAsia="Times New Roman" w:cs="Times New Roman"/>
-          <w:noProof w:val="0"/>
-          <w:sz w:val="24"/>
-          <w:szCs w:val="24"/>
-          <w:lang w:val="es-ES"/>
-        </w:rPr>
-        <w:t>"</w:t>
+        <w:t>spark_proj</w:t>
+      </w:r>
+      <w:r>
+        <w:rPr>
+          <w:rFonts w:ascii="Times New Roman" w:hAnsi="Times New Roman" w:eastAsia="Times New Roman" w:cs="Times New Roman"/>
+          <w:noProof w:val="0"/>
+          <w:sz w:val="24"/>
+          <w:szCs w:val="24"/>
+          <w:lang w:val="es-ES"/>
+        </w:rPr>
+        <w:t>”</w:t>
+      </w:r>
+      <w:r>
+        <w:rPr>
+          <w:rFonts w:ascii="Times New Roman" w:hAnsi="Times New Roman" w:eastAsia="Times New Roman" w:cs="Times New Roman"/>
+          <w:noProof w:val="0"/>
+          <w:sz w:val="24"/>
+          <w:szCs w:val="24"/>
+          <w:lang w:val="es-ES"/>
+        </w:rPr>
+        <w:t>. Contiene todo el código del prototipo de la arquitectura</w:t>
+      </w:r>
+      <w:r>
+        <w:rPr>
+          <w:rFonts w:ascii="Times New Roman" w:hAnsi="Times New Roman" w:eastAsia="Times New Roman" w:cs="Times New Roman"/>
+          <w:noProof w:val="0"/>
+          <w:sz w:val="24"/>
+          <w:szCs w:val="24"/>
+          <w:lang w:val="es-ES"/>
+        </w:rPr>
+        <w:t>. El código de cada capa se detalla en los siguientes puntos.</w:t>
       </w:r>
     </w:p>
     <w:p>
@@ -10283,7 +10477,77 @@
           <w:szCs w:val="24"/>
           <w:lang w:val="es-ES"/>
         </w:rPr>
-        <w:t>“spark_proj”</w:t>
+        <w:t>“web”</w:t>
+      </w:r>
+      <w:r>
+        <w:rPr>
+          <w:rFonts w:ascii="Times New Roman" w:hAnsi="Times New Roman" w:eastAsia="Times New Roman" w:cs="Times New Roman"/>
+          <w:noProof w:val="0"/>
+          <w:sz w:val="24"/>
+          <w:szCs w:val="24"/>
+          <w:lang w:val="es-ES"/>
+        </w:rPr>
+        <w:t>. Contiene la web que se encarga de consultar a las vistas generadas por ambas capas.</w:t>
+      </w:r>
+    </w:p>
+    <w:p>
+      <w:pPr>
+        <w:pStyle w:val="Prrafodelista"/>
+        <w:numPr>
+          <w:ilvl w:val="1"/>
+          <w:numId w:val="51"/>
+        </w:numPr>
+        <w:bidi w:val="0"/>
+        <w:spacing w:before="0" w:beforeAutospacing="off" w:after="0" w:afterAutospacing="off" w:line="259" w:lineRule="auto"/>
+        <w:ind w:right="0"/>
+        <w:jc w:val="both"/>
+        <w:rPr>
+          <w:rFonts w:ascii="Times New Roman" w:hAnsi="Times New Roman" w:eastAsia="Times New Roman" w:cs="Times New Roman"/>
+          <w:noProof w:val="0"/>
+          <w:sz w:val="24"/>
+          <w:szCs w:val="24"/>
+          <w:lang w:val="es-ES"/>
+        </w:rPr>
+      </w:pPr>
+      <w:r>
+        <w:rPr>
+          <w:rFonts w:ascii="Times New Roman" w:hAnsi="Times New Roman" w:eastAsia="Times New Roman" w:cs="Times New Roman"/>
+          <w:noProof w:val="0"/>
+          <w:sz w:val="24"/>
+          <w:szCs w:val="24"/>
+          <w:lang w:val="es-ES"/>
+        </w:rPr>
+        <w:t>“</w:t>
+      </w:r>
+      <w:r>
+        <w:rPr>
+          <w:rFonts w:ascii="Times New Roman" w:hAnsi="Times New Roman" w:eastAsia="Times New Roman" w:cs="Times New Roman"/>
+          <w:noProof w:val="0"/>
+          <w:sz w:val="24"/>
+          <w:szCs w:val="24"/>
+          <w:lang w:val="es-ES"/>
+        </w:rPr>
+        <w:t>documentacion</w:t>
+      </w:r>
+      <w:r>
+        <w:rPr>
+          <w:rFonts w:ascii="Times New Roman" w:hAnsi="Times New Roman" w:eastAsia="Times New Roman" w:cs="Times New Roman"/>
+          <w:noProof w:val="0"/>
+          <w:sz w:val="24"/>
+          <w:szCs w:val="24"/>
+          <w:lang w:val="es-ES"/>
+        </w:rPr>
+        <w:t>”</w:t>
+      </w:r>
+      <w:r>
+        <w:rPr>
+          <w:rFonts w:ascii="Times New Roman" w:hAnsi="Times New Roman" w:eastAsia="Times New Roman" w:cs="Times New Roman"/>
+          <w:noProof w:val="0"/>
+          <w:sz w:val="24"/>
+          <w:szCs w:val="24"/>
+          <w:lang w:val="es-ES"/>
+        </w:rPr>
+        <w:t>. Contiene documentos relacionados con la realización de la memoria.</w:t>
       </w:r>
     </w:p>
     <w:p>
@@ -10313,7 +10577,27 @@
           <w:szCs w:val="24"/>
           <w:lang w:val="es-ES"/>
         </w:rPr>
-        <w:t>“web”</w:t>
+        <w:t>“Trabajos de Otros”</w:t>
+      </w:r>
+      <w:r>
+        <w:rPr>
+          <w:rFonts w:ascii="Times New Roman" w:hAnsi="Times New Roman" w:eastAsia="Times New Roman" w:cs="Times New Roman"/>
+          <w:noProof w:val="0"/>
+          <w:sz w:val="24"/>
+          <w:szCs w:val="24"/>
+          <w:lang w:val="es-ES"/>
+        </w:rPr>
+        <w:t>.</w:t>
+      </w:r>
+      <w:r>
+        <w:rPr>
+          <w:rFonts w:ascii="Times New Roman" w:hAnsi="Times New Roman" w:eastAsia="Times New Roman" w:cs="Times New Roman"/>
+          <w:noProof w:val="0"/>
+          <w:sz w:val="24"/>
+          <w:szCs w:val="24"/>
+          <w:lang w:val="es-ES"/>
+        </w:rPr>
+        <w:t xml:space="preserve"> Contiene la mayoría de los trabajos a los que se hace referencia y otros proyectos que han servido de base para el desarrollo de esta memoria.</w:t>
       </w:r>
     </w:p>
     <w:p>
@@ -10343,17 +10627,17 @@
           <w:szCs w:val="24"/>
           <w:lang w:val="es-ES"/>
         </w:rPr>
-        <w:t>“</w:t>
-      </w:r>
-      <w:r>
-        <w:rPr>
-          <w:rFonts w:ascii="Times New Roman" w:hAnsi="Times New Roman" w:eastAsia="Times New Roman" w:cs="Times New Roman"/>
-          <w:noProof w:val="0"/>
-          <w:sz w:val="24"/>
-          <w:szCs w:val="24"/>
-          <w:lang w:val="es-ES"/>
-        </w:rPr>
-        <w:t>documentacion</w:t>
+        <w:t>“e</w:t>
+      </w:r>
+      <w:r>
+        <w:rPr>
+          <w:rFonts w:ascii="Times New Roman" w:hAnsi="Times New Roman" w:eastAsia="Times New Roman" w:cs="Times New Roman"/>
+          <w:noProof w:val="0"/>
+          <w:sz w:val="24"/>
+          <w:szCs w:val="24"/>
+          <w:lang w:val="es-ES"/>
+        </w:rPr>
+        <w:t>ntorno</w:t>
       </w:r>
       <w:r>
         <w:rPr>
@@ -10364,6 +10648,136 @@
           <w:lang w:val="es-ES"/>
         </w:rPr>
         <w:t>”</w:t>
+      </w:r>
+      <w:r>
+        <w:rPr>
+          <w:rFonts w:ascii="Times New Roman" w:hAnsi="Times New Roman" w:eastAsia="Times New Roman" w:cs="Times New Roman"/>
+          <w:noProof w:val="0"/>
+          <w:sz w:val="24"/>
+          <w:szCs w:val="24"/>
+          <w:lang w:val="es-ES"/>
+        </w:rPr>
+        <w:t>.</w:t>
+      </w:r>
+      <w:r>
+        <w:rPr>
+          <w:rFonts w:ascii="Times New Roman" w:hAnsi="Times New Roman" w:eastAsia="Times New Roman" w:cs="Times New Roman"/>
+          <w:noProof w:val="0"/>
+          <w:sz w:val="24"/>
+          <w:szCs w:val="24"/>
+          <w:lang w:val="es-ES"/>
+        </w:rPr>
+        <w:t xml:space="preserve"> Contiene los archivos y directorios necesarios para levantar el entorno de ejecución del prototipo. Se basa en el uso de Docker, concretamente de Docker-Compose</w:t>
+      </w:r>
+      <w:r>
+        <w:rPr>
+          <w:rFonts w:ascii="Times New Roman" w:hAnsi="Times New Roman" w:eastAsia="Times New Roman" w:cs="Times New Roman"/>
+          <w:noProof w:val="0"/>
+          <w:sz w:val="24"/>
+          <w:szCs w:val="24"/>
+          <w:lang w:val="es-ES"/>
+        </w:rPr>
+        <w:t>,</w:t>
+      </w:r>
+      <w:r>
+        <w:rPr>
+          <w:rFonts w:ascii="Times New Roman" w:hAnsi="Times New Roman" w:eastAsia="Times New Roman" w:cs="Times New Roman"/>
+          <w:noProof w:val="0"/>
+          <w:sz w:val="24"/>
+          <w:szCs w:val="24"/>
+          <w:lang w:val="es-ES"/>
+        </w:rPr>
+        <w:t xml:space="preserve"> para lev</w:t>
+      </w:r>
+      <w:r>
+        <w:rPr>
+          <w:rFonts w:ascii="Times New Roman" w:hAnsi="Times New Roman" w:eastAsia="Times New Roman" w:cs="Times New Roman"/>
+          <w:noProof w:val="0"/>
+          <w:sz w:val="24"/>
+          <w:szCs w:val="24"/>
+          <w:lang w:val="es-ES"/>
+        </w:rPr>
+        <w:t xml:space="preserve">antar </w:t>
+      </w:r>
+      <w:r>
+        <w:rPr>
+          <w:rFonts w:ascii="Times New Roman" w:hAnsi="Times New Roman" w:eastAsia="Times New Roman" w:cs="Times New Roman"/>
+          <w:noProof w:val="0"/>
+          <w:sz w:val="24"/>
+          <w:szCs w:val="24"/>
+          <w:lang w:val="es-ES"/>
+        </w:rPr>
+        <w:t xml:space="preserve">los distintos servicios usando </w:t>
+      </w:r>
+      <w:r>
+        <w:rPr>
+          <w:rFonts w:ascii="Times New Roman" w:hAnsi="Times New Roman" w:eastAsia="Times New Roman" w:cs="Times New Roman"/>
+          <w:noProof w:val="0"/>
+          <w:sz w:val="24"/>
+          <w:szCs w:val="24"/>
+          <w:lang w:val="es-ES"/>
+        </w:rPr>
+        <w:t>el archivo</w:t>
+      </w:r>
+      <w:r>
+        <w:rPr>
+          <w:rFonts w:ascii="Times New Roman" w:hAnsi="Times New Roman" w:eastAsia="Times New Roman" w:cs="Times New Roman"/>
+          <w:noProof w:val="0"/>
+          <w:sz w:val="24"/>
+          <w:szCs w:val="24"/>
+          <w:lang w:val="es-ES"/>
+        </w:rPr>
+        <w:t xml:space="preserve"> docker-compo</w:t>
+      </w:r>
+      <w:r>
+        <w:rPr>
+          <w:rFonts w:ascii="Times New Roman" w:hAnsi="Times New Roman" w:eastAsia="Times New Roman" w:cs="Times New Roman"/>
+          <w:noProof w:val="0"/>
+          <w:sz w:val="24"/>
+          <w:szCs w:val="24"/>
+          <w:lang w:val="es-ES"/>
+        </w:rPr>
+        <w:t>se</w:t>
+      </w:r>
+      <w:r>
+        <w:rPr>
+          <w:rFonts w:ascii="Times New Roman" w:hAnsi="Times New Roman" w:eastAsia="Times New Roman" w:cs="Times New Roman"/>
+          <w:noProof w:val="0"/>
+          <w:sz w:val="24"/>
+          <w:szCs w:val="24"/>
+          <w:lang w:val="es-ES"/>
+        </w:rPr>
+        <w:t>.</w:t>
+      </w:r>
+      <w:r>
+        <w:rPr>
+          <w:rFonts w:ascii="Times New Roman" w:hAnsi="Times New Roman" w:eastAsia="Times New Roman" w:cs="Times New Roman"/>
+          <w:noProof w:val="0"/>
+          <w:sz w:val="24"/>
+          <w:szCs w:val="24"/>
+          <w:lang w:val="es-ES"/>
+        </w:rPr>
+        <w:t>yml .</w:t>
+      </w:r>
+      <w:r>
+        <w:rPr>
+          <w:rFonts w:ascii="Times New Roman" w:hAnsi="Times New Roman" w:eastAsia="Times New Roman" w:cs="Times New Roman"/>
+          <w:noProof w:val="0"/>
+          <w:sz w:val="24"/>
+          <w:szCs w:val="24"/>
+          <w:lang w:val="es-ES"/>
+        </w:rPr>
+        <w:t xml:space="preserve"> </w:t>
+      </w:r>
+      <w:r>
+        <w:rPr>
+          <w:rFonts w:ascii="Times New Roman" w:hAnsi="Times New Roman" w:eastAsia="Times New Roman" w:cs="Times New Roman"/>
+          <w:noProof w:val="0"/>
+          <w:sz w:val="24"/>
+          <w:szCs w:val="24"/>
+          <w:lang w:val="es-ES"/>
+        </w:rPr>
+        <w:t xml:space="preserve">Para la correcta configuración de cada servicio se hace uso de distintos volúmenes. </w:t>
       </w:r>
     </w:p>
     <w:p>
@@ -10393,57 +10807,27 @@
           <w:szCs w:val="24"/>
           <w:lang w:val="es-ES"/>
         </w:rPr>
-        <w:t>“Trabajos de Otros”</w:t>
-      </w:r>
-    </w:p>
-    <w:p>
-      <w:pPr>
-        <w:pStyle w:val="Prrafodelista"/>
-        <w:numPr>
-          <w:ilvl w:val="1"/>
-          <w:numId w:val="51"/>
-        </w:numPr>
-        <w:bidi w:val="0"/>
-        <w:spacing w:before="0" w:beforeAutospacing="off" w:after="0" w:afterAutospacing="off" w:line="259" w:lineRule="auto"/>
-        <w:ind w:right="0"/>
-        <w:jc w:val="both"/>
-        <w:rPr>
-          <w:rFonts w:ascii="Times New Roman" w:hAnsi="Times New Roman" w:eastAsia="Times New Roman" w:cs="Times New Roman"/>
-          <w:noProof w:val="0"/>
-          <w:sz w:val="24"/>
-          <w:szCs w:val="24"/>
-          <w:lang w:val="es-ES"/>
-        </w:rPr>
-      </w:pPr>
-      <w:r>
-        <w:rPr>
-          <w:rFonts w:ascii="Times New Roman" w:hAnsi="Times New Roman" w:eastAsia="Times New Roman" w:cs="Times New Roman"/>
-          <w:noProof w:val="0"/>
-          <w:sz w:val="24"/>
-          <w:szCs w:val="24"/>
-          <w:lang w:val="es-ES"/>
-        </w:rPr>
-        <w:t>“e</w:t>
-      </w:r>
-      <w:r>
-        <w:rPr>
-          <w:rFonts w:ascii="Times New Roman" w:hAnsi="Times New Roman" w:eastAsia="Times New Roman" w:cs="Times New Roman"/>
-          <w:noProof w:val="0"/>
-          <w:sz w:val="24"/>
-          <w:szCs w:val="24"/>
-          <w:lang w:val="es-ES"/>
-        </w:rPr>
-        <w:t>ntorno</w:t>
-      </w:r>
-      <w:r>
-        <w:rPr>
-          <w:rFonts w:ascii="Times New Roman" w:hAnsi="Times New Roman" w:eastAsia="Times New Roman" w:cs="Times New Roman"/>
-          <w:noProof w:val="0"/>
-          <w:sz w:val="24"/>
-          <w:szCs w:val="24"/>
-          <w:lang w:val="es-ES"/>
-        </w:rPr>
-        <w:t>”</w:t>
+        <w:t>“apps”. Directorio temporal creado por los scripts</w:t>
+      </w:r>
+      <w:r>
+        <w:rPr>
+          <w:rFonts w:ascii="Times New Roman" w:hAnsi="Times New Roman" w:eastAsia="Times New Roman" w:cs="Times New Roman"/>
+          <w:noProof w:val="0"/>
+          <w:sz w:val="24"/>
+          <w:szCs w:val="24"/>
+          <w:lang w:val="es-ES"/>
+        </w:rPr>
+        <w:t xml:space="preserve"> que contienen los drivers que se eje</w:t>
+      </w:r>
+      <w:r>
+        <w:rPr>
+          <w:rFonts w:ascii="Times New Roman" w:hAnsi="Times New Roman" w:eastAsia="Times New Roman" w:cs="Times New Roman"/>
+          <w:noProof w:val="0"/>
+          <w:sz w:val="24"/>
+          <w:szCs w:val="24"/>
+          <w:lang w:val="es-ES"/>
+        </w:rPr>
+        <w:t>cutarán en el cluster de Spark</w:t>
       </w:r>
     </w:p>
     <w:p>
@@ -10473,7 +10857,17 @@
           <w:szCs w:val="24"/>
           <w:lang w:val="es-ES"/>
         </w:rPr>
-        <w:t>“apps”. Directorio temporal creado por los scripts</w:t>
+        <w:t>“data”</w:t>
+      </w:r>
+      <w:r>
+        <w:rPr>
+          <w:rFonts w:ascii="Times New Roman" w:hAnsi="Times New Roman" w:eastAsia="Times New Roman" w:cs="Times New Roman"/>
+          <w:noProof w:val="0"/>
+          <w:sz w:val="24"/>
+          <w:szCs w:val="24"/>
+          <w:lang w:val="es-ES"/>
+        </w:rPr>
+        <w:t>. Fuente de datos usada para el prototipo tanto para la Capa batch como para la capa de Stream</w:t>
       </w:r>
     </w:p>
     <w:p>
@@ -10503,7 +10897,37 @@
           <w:szCs w:val="24"/>
           <w:lang w:val="es-ES"/>
         </w:rPr>
-        <w:t>“data”</w:t>
+        <w:t>“scripts”</w:t>
+      </w:r>
+      <w:r>
+        <w:rPr>
+          <w:rFonts w:ascii="Times New Roman" w:hAnsi="Times New Roman" w:eastAsia="Times New Roman" w:cs="Times New Roman"/>
+          <w:noProof w:val="0"/>
+          <w:sz w:val="24"/>
+          <w:szCs w:val="24"/>
+          <w:lang w:val="es-ES"/>
+        </w:rPr>
+        <w:t xml:space="preserve">. Contiene un script para crear el </w:t>
+      </w:r>
+      <w:r>
+        <w:rPr>
+          <w:rFonts w:ascii="Times New Roman" w:hAnsi="Times New Roman" w:eastAsia="Times New Roman" w:cs="Times New Roman"/>
+          <w:noProof w:val="0"/>
+          <w:sz w:val="24"/>
+          <w:szCs w:val="24"/>
+          <w:lang w:val="es-ES"/>
+        </w:rPr>
+        <w:t>topic</w:t>
+      </w:r>
+      <w:r>
+        <w:rPr>
+          <w:rFonts w:ascii="Times New Roman" w:hAnsi="Times New Roman" w:eastAsia="Times New Roman" w:cs="Times New Roman"/>
+          <w:noProof w:val="0"/>
+          <w:sz w:val="24"/>
+          <w:szCs w:val="24"/>
+          <w:lang w:val="es-ES"/>
+        </w:rPr>
+        <w:t xml:space="preserve"> en el Servicio de Kafka</w:t>
       </w:r>
     </w:p>
     <w:p>
@@ -10533,77 +10957,37 @@
           <w:szCs w:val="24"/>
           <w:lang w:val="es-ES"/>
         </w:rPr>
-        <w:t>“scripts”</w:t>
-      </w:r>
-    </w:p>
-    <w:p>
-      <w:pPr>
-        <w:pStyle w:val="Prrafodelista"/>
-        <w:numPr>
-          <w:ilvl w:val="2"/>
-          <w:numId w:val="51"/>
-        </w:numPr>
-        <w:bidi w:val="0"/>
-        <w:spacing w:before="0" w:beforeAutospacing="off" w:after="0" w:afterAutospacing="off" w:line="259" w:lineRule="auto"/>
-        <w:ind w:right="0"/>
-        <w:jc w:val="both"/>
-        <w:rPr>
-          <w:rFonts w:ascii="Times New Roman" w:hAnsi="Times New Roman" w:eastAsia="Times New Roman" w:cs="Times New Roman"/>
-          <w:noProof w:val="0"/>
-          <w:sz w:val="24"/>
-          <w:szCs w:val="24"/>
-          <w:lang w:val="es-ES"/>
-        </w:rPr>
-      </w:pPr>
-      <w:r>
-        <w:rPr>
-          <w:rFonts w:ascii="Times New Roman" w:hAnsi="Times New Roman" w:eastAsia="Times New Roman" w:cs="Times New Roman"/>
-          <w:noProof w:val="0"/>
-          <w:sz w:val="24"/>
-          <w:szCs w:val="24"/>
-          <w:lang w:val="es-ES"/>
-        </w:rPr>
-        <w:t>“sql”</w:t>
-      </w:r>
-    </w:p>
-    <w:p>
-      <w:pPr>
-        <w:pStyle w:val="Prrafodelista"/>
-        <w:numPr>
-          <w:ilvl w:val="1"/>
-          <w:numId w:val="51"/>
-        </w:numPr>
-        <w:bidi w:val="0"/>
-        <w:spacing w:before="0" w:beforeAutospacing="off" w:after="0" w:afterAutospacing="off" w:line="259" w:lineRule="auto"/>
-        <w:ind w:right="0"/>
-        <w:jc w:val="both"/>
-        <w:rPr>
-          <w:rFonts w:ascii="Times New Roman" w:hAnsi="Times New Roman" w:eastAsia="Times New Roman" w:cs="Times New Roman"/>
-          <w:noProof w:val="0"/>
-          <w:sz w:val="24"/>
-          <w:szCs w:val="24"/>
-          <w:lang w:val="es-ES"/>
-        </w:rPr>
-      </w:pPr>
-      <w:r>
-        <w:rPr>
-          <w:rFonts w:ascii="Times New Roman" w:hAnsi="Times New Roman" w:eastAsia="Times New Roman" w:cs="Times New Roman"/>
-          <w:noProof w:val="0"/>
-          <w:sz w:val="24"/>
-          <w:szCs w:val="24"/>
-          <w:lang w:val="es-ES"/>
-        </w:rPr>
-        <w:t>E</w:t>
-      </w:r>
-      <w:r>
-        <w:rPr>
-          <w:rFonts w:ascii="Times New Roman" w:hAnsi="Times New Roman" w:eastAsia="Times New Roman" w:cs="Times New Roman"/>
-          <w:noProof w:val="0"/>
-          <w:sz w:val="24"/>
-          <w:szCs w:val="24"/>
-          <w:lang w:val="es-ES"/>
-        </w:rPr>
-        <w:t>xtras</w:t>
+        <w:t>“</w:t>
+      </w:r>
+      <w:r>
+        <w:rPr>
+          <w:rFonts w:ascii="Times New Roman" w:hAnsi="Times New Roman" w:eastAsia="Times New Roman" w:cs="Times New Roman"/>
+          <w:noProof w:val="0"/>
+          <w:sz w:val="24"/>
+          <w:szCs w:val="24"/>
+          <w:lang w:val="es-ES"/>
+        </w:rPr>
+        <w:t>sql</w:t>
+      </w:r>
+      <w:r>
+        <w:rPr>
+          <w:rFonts w:ascii="Times New Roman" w:hAnsi="Times New Roman" w:eastAsia="Times New Roman" w:cs="Times New Roman"/>
+          <w:noProof w:val="0"/>
+          <w:sz w:val="24"/>
+          <w:szCs w:val="24"/>
+          <w:lang w:val="es-ES"/>
+        </w:rPr>
+        <w:t>”</w:t>
+      </w:r>
+      <w:r>
+        <w:rPr>
+          <w:rFonts w:ascii="Times New Roman" w:hAnsi="Times New Roman" w:eastAsia="Times New Roman" w:cs="Times New Roman"/>
+          <w:noProof w:val="0"/>
+          <w:sz w:val="24"/>
+          <w:szCs w:val="24"/>
+          <w:lang w:val="es-ES"/>
+        </w:rPr>
+        <w:t>. Contiene el script de base de datos para crear la base de datos de PostgreSQL donde se guardan las vistas.</w:t>
       </w:r>
     </w:p>
     <w:p>

</xml_diff>

<commit_message>
Correcciones varias: renombrar scripts, problemas de ejecución stream en cluster, limpieza...
</commit_message>
<xml_diff>
--- a/documentacion/MemoriaTFM.docx
+++ b/documentacion/MemoriaTFM.docx
@@ -12369,6 +12369,10 @@
     <w:p>
       <w:pPr>
         <w:pStyle w:val="Normal"/>
+        <w:bidi w:val="0"/>
+        <w:spacing w:before="0" w:beforeAutospacing="off" w:after="0" w:afterAutospacing="off" w:line="259" w:lineRule="auto"/>
+        <w:ind w:left="0" w:right="0"/>
+        <w:jc w:val="both"/>
         <w:rPr>
           <w:i w:val="0"/>
           <w:iCs w:val="0"/>
@@ -12388,7 +12392,7 @@
         </w:rPr>
         <w:t xml:space="preserve">para entrenar el modelo he creado una </w:t>
       </w:r>
-      <w:hyperlink w:anchor="L16" r:id="R214d6ae1a593434c">
+      <w:hyperlink w:anchor="L16" r:id="Rb43f21e0ffe141c1">
         <w:r>
           <w:rPr>
             <w:rStyle w:val="Hipervnculo"/>
@@ -12426,8 +12430,195 @@
           <w:i w:val="0"/>
           <w:iCs w:val="0"/>
         </w:rPr>
-        <w:t>la latitud y la longitud.</w:t>
-      </w:r>
+        <w:t>la latitud y la longitud</w:t>
+      </w:r>
+      <w:r>
+        <w:rPr>
+          <w:i w:val="0"/>
+          <w:iCs w:val="0"/>
+        </w:rPr>
+        <w:t>.</w:t>
+      </w:r>
+      <w:r>
+        <w:rPr>
+          <w:i w:val="0"/>
+          <w:iCs w:val="0"/>
+        </w:rPr>
+        <w:t xml:space="preserve"> </w:t>
+      </w:r>
+      <w:r>
+        <w:rPr>
+          <w:i w:val="0"/>
+          <w:iCs w:val="0"/>
+        </w:rPr>
+        <w:t>La función genera 200 nuevos trayectos por cada uno de los trayectos que hemos usado como ejemplo</w:t>
+      </w:r>
+      <w:r>
+        <w:rPr>
+          <w:i w:val="0"/>
+          <w:iCs w:val="0"/>
+        </w:rPr>
+        <w:t xml:space="preserve">. </w:t>
+      </w:r>
+      <w:r>
+        <w:rPr>
+          <w:i w:val="0"/>
+          <w:iCs w:val="0"/>
+        </w:rPr>
+        <w:t xml:space="preserve">En la </w:t>
+      </w:r>
+      <w:hyperlink w:anchor="L60" r:id="Rb050600e081247f8">
+        <w:r>
+          <w:rPr>
+            <w:rStyle w:val="Hipervnculo"/>
+            <w:i w:val="0"/>
+            <w:iCs w:val="0"/>
+          </w:rPr>
+          <w:t>prueba unitaria de la función</w:t>
+        </w:r>
+      </w:hyperlink>
+      <w:r>
+        <w:rPr>
+          <w:i w:val="0"/>
+          <w:iCs w:val="0"/>
+        </w:rPr>
+        <w:t xml:space="preserve"> se han usado 6 trayectos como </w:t>
+      </w:r>
+      <w:r>
+        <w:rPr>
+          <w:i w:val="0"/>
+          <w:iCs w:val="0"/>
+        </w:rPr>
+        <w:t xml:space="preserve">ejemplo de entrada y genera </w:t>
+      </w:r>
+      <w:r>
+        <w:rPr>
+          <w:i w:val="0"/>
+          <w:iCs w:val="0"/>
+        </w:rPr>
+        <w:t>unos 1</w:t>
+      </w:r>
+      <w:r>
+        <w:rPr>
+          <w:i w:val="0"/>
+          <w:iCs w:val="0"/>
+        </w:rPr>
+        <w:t>200</w:t>
+      </w:r>
+      <w:r>
+        <w:rPr>
+          <w:i w:val="0"/>
+          <w:iCs w:val="0"/>
+        </w:rPr>
+        <w:t xml:space="preserve"> nuevos trayectos cuyas latitudes y longitudes de tienen una desviación </w:t>
+      </w:r>
+      <w:r>
+        <w:rPr>
+          <w:i w:val="0"/>
+          <w:iCs w:val="0"/>
+        </w:rPr>
+        <w:t>est</w:t>
+      </w:r>
+      <w:r>
+        <w:rPr>
+          <w:i w:val="0"/>
+          <w:iCs w:val="0"/>
+        </w:rPr>
+        <w:t>á</w:t>
+      </w:r>
+      <w:r>
+        <w:rPr>
+          <w:i w:val="0"/>
+          <w:iCs w:val="0"/>
+        </w:rPr>
+        <w:t xml:space="preserve">ndar </w:t>
+      </w:r>
+      <w:r>
+        <w:rPr>
+          <w:i w:val="0"/>
+          <w:iCs w:val="0"/>
+        </w:rPr>
+        <w:t>no mayor a 0.00</w:t>
+      </w:r>
+      <w:r>
+        <w:rPr>
+          <w:i w:val="0"/>
+          <w:iCs w:val="0"/>
+        </w:rPr>
+        <w:t>1</w:t>
+      </w:r>
+      <w:r>
+        <w:rPr>
+          <w:i w:val="0"/>
+          <w:iCs w:val="0"/>
+        </w:rPr>
+        <w:t xml:space="preserve"> </w:t>
+      </w:r>
+      <w:r>
+        <w:rPr>
+          <w:i w:val="0"/>
+          <w:iCs w:val="0"/>
+        </w:rPr>
+        <w:t>que corresponderían a una desviación no mayor a 111.1 metros respecto de la original.</w:t>
+      </w:r>
+      <w:r>
+        <w:rPr>
+          <w:i w:val="0"/>
+          <w:iCs w:val="0"/>
+        </w:rPr>
+        <w:t xml:space="preserve"> En la prueba unitaria</w:t>
+      </w:r>
+      <w:r>
+        <w:rPr>
+          <w:i w:val="0"/>
+          <w:iCs w:val="0"/>
+        </w:rPr>
+        <w:t>,</w:t>
+      </w:r>
+      <w:r>
+        <w:rPr>
+          <w:i w:val="0"/>
+          <w:iCs w:val="0"/>
+        </w:rPr>
+        <w:t xml:space="preserve"> </w:t>
+      </w:r>
+      <w:r>
+        <w:rPr>
+          <w:i w:val="0"/>
+          <w:iCs w:val="0"/>
+        </w:rPr>
+        <w:t xml:space="preserve">además de usar las desviaciones </w:t>
+      </w:r>
+      <w:r>
+        <w:rPr>
+          <w:i w:val="0"/>
+          <w:iCs w:val="0"/>
+        </w:rPr>
+        <w:t>estándares</w:t>
+      </w:r>
+      <w:r>
+        <w:rPr>
+          <w:i w:val="0"/>
+          <w:iCs w:val="0"/>
+        </w:rPr>
+        <w:t xml:space="preserve"> para comprobar el correcto funcionamiento, es pos</w:t>
+      </w:r>
+      <w:r>
+        <w:rPr>
+          <w:i w:val="0"/>
+          <w:iCs w:val="0"/>
+        </w:rPr>
+        <w:t>ible consultar la media, valor máximo y mínimo de las latitudes y longitudes de los nuevos datos generados.</w:t>
+      </w:r>
+    </w:p>
+    <w:p>
+      <w:pPr>
+        <w:pStyle w:val="Normal"/>
+        <w:rPr>
+          <w:i w:val="0"/>
+          <w:iCs w:val="0"/>
+        </w:rPr>
+      </w:pPr>
     </w:p>
     <w:p>
       <w:pPr>

</xml_diff>